<commit_message>
removed pseudoreplication from salt-interaction study and wrote up halo assay method
</commit_message>
<xml_diff>
--- a/senstivity_test/growth_assay_methods/salt_insecticide_interaction_expt/salt_insecticide_interaction.docx
+++ b/senstivity_test/growth_assay_methods/salt_insecticide_interaction_expt/salt_insecticide_interaction.docx
@@ -952,24 +952,27 @@
         <w:spacing w:line="360" w:lineRule="auto"/>
       </w:pPr>
       <w:r>
+        <w:t xml:space="preserve">Yannick mentioned performing it anyway with </w:t>
+      </w:r>
+      <w:proofErr w:type="spellStart"/>
+      <w:r>
+        <w:t>yeast+NaCl</w:t>
+      </w:r>
+      <w:proofErr w:type="spellEnd"/>
+      <w:r>
+        <w:t xml:space="preserve"> as a control and </w:t>
+      </w:r>
+      <w:proofErr w:type="spellStart"/>
+      <w:r>
+        <w:t>yeast+NaCl+insecticide</w:t>
+      </w:r>
+      <w:proofErr w:type="spellEnd"/>
+      <w:r>
+        <w:t xml:space="preserve"> as the treatment. This wouldn’t necessarily inform on insecticide </w:t>
+      </w:r>
+      <w:r>
         <w:lastRenderedPageBreak/>
-        <w:t xml:space="preserve">Yannick mentioned performing it anyway with </w:t>
-      </w:r>
-      <w:proofErr w:type="spellStart"/>
-      <w:r>
-        <w:t>yeast+NaCl</w:t>
-      </w:r>
-      <w:proofErr w:type="spellEnd"/>
-      <w:r>
-        <w:t xml:space="preserve"> as a control and </w:t>
-      </w:r>
-      <w:proofErr w:type="spellStart"/>
-      <w:r>
-        <w:t>yeast+NaCl+insecticide</w:t>
-      </w:r>
-      <w:proofErr w:type="spellEnd"/>
-      <w:r>
-        <w:t xml:space="preserve"> as the treatment. This wouldn’t necessarily inform on insecticide only effects. The observed effects may only be present in the combination of the two stressors. </w:t>
+        <w:t xml:space="preserve">only effects. The observed effects may only be present in the combination of the two stressors. </w:t>
       </w:r>
       <w:r>
         <w:t xml:space="preserve">The interaction between insecticide and salt is only interesting for marine fungi. This isn’t what I’m interested in. </w:t>
@@ -1148,47 +1151,13 @@
         <w:t xml:space="preserve"> data to see if nAchR expressed)</w:t>
       </w:r>
       <w:r>
-        <w:t xml:space="preserve"> (</w:t>
-      </w:r>
-      <w:r>
-        <w:rPr>
-          <w:highlight w:val="yellow"/>
-        </w:rPr>
-        <w:t>could also use these for the metabolism screen</w:t>
-      </w:r>
-      <w:r>
-        <w:rPr>
-          <w:highlight w:val="yellow"/>
-        </w:rPr>
         <w:t>.</w:t>
       </w:r>
       <w:r>
-        <w:t xml:space="preserve"> Would their post translational modification be more suitable than yeast or little difference?</w:t>
-      </w:r>
-      <w:r>
-        <w:fldChar w:fldCharType="begin" w:fldLock="1"/>
-      </w:r>
-      <w:r>
-        <w:instrText>ADDIN CSL_CITATION {"citationItems":[{"id":"ITEM-1","itemData":{"DOI":"10.1016/B978-0-12-394447-4.10009-4","ISBN":"9780123944474","abstract":"Expression systems are used to express proteins that are subsequently used in a variety of processes ranging from structural biology to in vivo studies or as therapeutic agents. Here we describe the major expression systems used to generate heterologous recombinant proteins; this includes prokaryotic, eukaryotic, and cell-free systems. Details of the methodologies and relative differences of each system are defined and explained.","author":[{"dropping-particle":"","family":"Fisher","given":"D. I.","non-dropping-particle":"","parse-names":false,"suffix":""},{"dropping-particle":"","family":"Mayr","given":"L. M.","non-dropping-particle":"","parse-names":false,"suffix":""},{"dropping-particle":"","family":"Roth","given":"R. G.","non-dropping-particle":"","parse-names":false,"suffix":""}],"container-title":"Encyclopedia of Cell Biology","id":"ITEM-1","issued":{"date-parts":[["2016"]]},"number-of-pages":"54-65","publisher":"Elsevier Ltd.","title":"Expression Systems","type":"book","volume":"1"},"uris":["http://www.mendeley.com/documents/?uuid=9e0c4efb-1ff8-486f-bf6c-3726b69b3af7"]}],"mendeley":{"formattedCitation":"&lt;sup&gt;2&lt;/sup&gt;","plainTextFormattedCitation":"2","previouslyFormattedCitation":"&lt;sup&gt;2&lt;/sup&gt;"},"properties":{"noteIndex":0},"schema":"https://github.com/citation-style-language/schema/raw/master/csl-citation.json"}</w:instrText>
-      </w:r>
-      <w:r>
-        <w:fldChar w:fldCharType="separate"/>
-      </w:r>
-      <w:r>
-        <w:rPr>
-          <w:noProof/>
-          <w:vertAlign w:val="superscript"/>
-        </w:rPr>
-        <w:t>2</w:t>
-      </w:r>
-      <w:r>
-        <w:fldChar w:fldCharType="end"/>
-      </w:r>
-      <w:r>
-        <w:t>)</w:t>
-      </w:r>
-      <w:r>
-        <w:t xml:space="preserve">. Closer taxonomically to species of interest and </w:t>
+        <w:t xml:space="preserve"> </w:t>
+      </w:r>
+      <w:r>
+        <w:t xml:space="preserve">Closer taxonomically to species of interest and </w:t>
       </w:r>
       <w:r>
         <w:t xml:space="preserve">(probably) </w:t>
@@ -1531,6 +1500,7 @@
         <w:spacing w:line="360" w:lineRule="auto"/>
       </w:pPr>
       <w:r>
+        <w:lastRenderedPageBreak/>
         <w:t xml:space="preserve">Explore the differences between formulations and active ingredients in yeast. If active formulations inhibit growth more than the active ingredients alone then there are some </w:t>
       </w:r>
       <w:r>
@@ -1773,14 +1743,14 @@
         <w:t xml:space="preserve"> primary molecular target). Therefore, testing on yeast would yield an incomplete picture. In fact, </w:t>
       </w:r>
       <w:r>
-        <w:t xml:space="preserve">the very </w:t>
+        <w:t>the very reason yeast was selected in the first place (lack of nAchR) is what makes it unsuitable for any subsequent studies that are interested in effects as a whole, not just off target effects.</w:t>
+      </w:r>
+      <w:r>
+        <w:t xml:space="preserve"> </w:t>
       </w:r>
       <w:r>
         <w:lastRenderedPageBreak/>
-        <w:t>reason yeast was selected in the first place (lack of nAchR) is what makes it unsuitable for any subsequent studies that are interested in effects as a whole, not just off target effects.</w:t>
-      </w:r>
-      <w:r>
-        <w:t xml:space="preserve"> M</w:t>
+        <w:t>M</w:t>
       </w:r>
       <w:r>
         <w:t xml:space="preserve">y previous experiment suggests there are essentially no </w:t>
@@ -1805,13 +1775,7 @@
         <w:t xml:space="preserve">Interested in the overall effect on active ingredient in isolation vs overall effect of formulation. The difference between the two is co-formulants + the interaction between co-formulants and insecticide. </w:t>
       </w:r>
       <w:r>
-        <w:t xml:space="preserve">What are the gene expression changes caused by co-formulants </w:t>
-      </w:r>
-      <w:r>
-        <w:t>+ the interaction between co-formulants and insecticide</w:t>
-      </w:r>
-      <w:r>
-        <w:t xml:space="preserve">? Link to fitness effects as well. </w:t>
+        <w:t xml:space="preserve">What are the gene expression changes caused by co-formulants + the interaction between co-formulants and insecticide? Link to fitness effects as well. </w:t>
       </w:r>
       <w:r>
         <w:t xml:space="preserve">TYPE UP REST OF </w:t>
@@ -1897,6 +1861,7 @@
         <w:spacing w:line="360" w:lineRule="auto"/>
       </w:pPr>
       <w:r>
+        <w:lastRenderedPageBreak/>
         <w:t>How does insecticide discovery work? Screen compounds against target. How do they test for off target effects?</w:t>
       </w:r>
     </w:p>
@@ -2028,7 +1993,6 @@
         <w:spacing w:line="360" w:lineRule="auto"/>
       </w:pPr>
       <w:r>
-        <w:lastRenderedPageBreak/>
         <w:t xml:space="preserve"> </w:t>
       </w:r>
     </w:p>

</xml_diff>